<commit_message>
It's not updating on github!!!
</commit_message>
<xml_diff>
--- a/thompson_shaun_project2/Thompson_Shaun_GitHub.docx
+++ b/thompson_shaun_project2/Thompson_Shaun_GitHub.docx
@@ -8,8 +8,21 @@
       </w:r>
     </w:p>
     <w:p>
+      <w:proofErr w:type="spellStart"/>
       <w:r>
-        <w:t>MiU 1303 – 03/14</w:t>
+        <w:t>MiU</w:t>
+      </w:r>
+      <w:proofErr w:type="spellEnd"/>
+      <w:r>
+        <w:t xml:space="preserve"> </w:t>
+      </w:r>
+      <w:proofErr w:type="spellStart"/>
+      <w:r>
+        <w:t xml:space="preserve">1303 – </w:t>
+      </w:r>
+      <w:proofErr w:type="spellEnd"/>
+      <w:r>
+        <w:t>03/14</w:t>
       </w:r>
       <w:bookmarkStart w:id="0" w:name="_GoBack"/>
       <w:bookmarkEnd w:id="0"/>

</xml_diff>